<commit_message>
Updated joystick controls sheet
</commit_message>
<xml_diff>
--- a/docs/Joystick Mapping - Operator and Driver.docx
+++ b/docs/Joystick Mapping - Operator and Driver.docx
@@ -51,7 +51,7 @@
         <w:rPr>
           <w:sz w:val="20"/>
         </w:rPr>
-        <w:t>3</w:t>
+        <w:t>19</w:t>
       </w:r>
       <w:r>
         <w:rPr>
@@ -81,7 +81,6 @@
       <w:r>
         <w:rPr>
           <w:noProof/>
-          <w:lang w:val="en-CA" w:eastAsia="en-CA"/>
         </w:rPr>
         <w:lastRenderedPageBreak/>
         <w:drawing>
@@ -111,7 +110,7 @@
                     <a:blip r:embed="rId4" cstate="print">
                       <a:extLst>
                         <a:ext uri="{28A0092B-C50C-407E-A947-70E740481C1C}">
-                          <a14:useLocalDpi xmlns:a14="http://schemas.microsoft.com/office/drawing/2010/main" xmlns:wps="http://schemas.microsoft.com/office/word/2010/wordprocessingShape" xmlns:wpi="http://schemas.microsoft.com/office/word/2010/wordprocessingInk" xmlns:wpg="http://schemas.microsoft.com/office/word/2010/wordprocessingGroup" xmlns:w14="http://schemas.microsoft.com/office/word/2010/wordml" xmlns:w="http://schemas.openxmlformats.org/wordprocessingml/2006/main" xmlns:w10="urn:schemas-microsoft-com:office:word" xmlns:wp14="http://schemas.microsoft.com/office/word/2010/wordprocessingDrawing" xmlns:v="urn:schemas-microsoft-com:vml" xmlns:o="urn:schemas-microsoft-com:office:office" xmlns:mc="http://schemas.openxmlformats.org/markup-compatibility/2006" xmlns:wpc="http://schemas.microsoft.com/office/word/2010/wordprocessingCanvas" xmlns="" val="0"/>
+                          <a14:useLocalDpi xmlns="" xmlns:wpc="http://schemas.microsoft.com/office/word/2010/wordprocessingCanvas" xmlns:mc="http://schemas.openxmlformats.org/markup-compatibility/2006" xmlns:o="urn:schemas-microsoft-com:office:office" xmlns:v="urn:schemas-microsoft-com:vml" xmlns:wp14="http://schemas.microsoft.com/office/word/2010/wordprocessingDrawing" xmlns:w10="urn:schemas-microsoft-com:office:word" xmlns:w="http://schemas.openxmlformats.org/wordprocessingml/2006/main" xmlns:w14="http://schemas.microsoft.com/office/word/2010/wordml" xmlns:wpg="http://schemas.microsoft.com/office/word/2010/wordprocessingGroup" xmlns:wpi="http://schemas.microsoft.com/office/word/2010/wordprocessingInk" xmlns:wps="http://schemas.microsoft.com/office/word/2010/wordprocessingShape" xmlns:a14="http://schemas.microsoft.com/office/drawing/2010/main" val="0"/>
                         </a:ext>
                       </a:extLst>
                     </a:blip>
@@ -179,88 +178,82 @@
         <w:rPr>
           <w:sz w:val="28"/>
         </w:rPr>
-        <w:t xml:space="preserve">Elevator </w:t>
-      </w:r>
-      <w:r>
-        <w:rPr>
-          <w:sz w:val="28"/>
-        </w:rPr>
-        <w:t>Down</w:t>
-      </w:r>
-      <w:r>
-        <w:rPr>
-          <w:sz w:val="28"/>
-        </w:rPr>
-        <w:t xml:space="preserve"> </w:t>
-      </w:r>
-      <w:r>
-        <w:rPr>
-          <w:sz w:val="28"/>
-        </w:rPr>
-        <w:t>Full</w:t>
-      </w:r>
-    </w:p>
-    <w:p>
-      <w:pPr>
-        <w:spacing w:after="120"/>
-        <w:jc w:val="right"/>
-        <w:rPr>
-          <w:color w:val="808080" w:themeColor="background1" w:themeShade="80"/>
-          <w:sz w:val="28"/>
-        </w:rPr>
-      </w:pPr>
-    </w:p>
-    <w:p>
-      <w:pPr>
-        <w:spacing w:after="120"/>
-        <w:jc w:val="right"/>
-        <w:rPr>
-          <w:sz w:val="28"/>
-        </w:rPr>
-      </w:pPr>
-    </w:p>
-    <w:p>
-      <w:pPr>
-        <w:spacing w:after="120"/>
-        <w:jc w:val="right"/>
-        <w:rPr>
-          <w:color w:val="808080" w:themeColor="background1" w:themeShade="80"/>
-          <w:sz w:val="28"/>
-        </w:rPr>
-      </w:pPr>
-    </w:p>
-    <w:p>
-      <w:pPr>
-        <w:spacing w:after="120"/>
-        <w:jc w:val="right"/>
-        <w:rPr>
-          <w:sz w:val="28"/>
-        </w:rPr>
-      </w:pPr>
-    </w:p>
-    <w:p>
-      <w:pPr>
-        <w:spacing w:after="120"/>
-        <w:jc w:val="right"/>
-        <w:rPr>
-          <w:color w:val="808080" w:themeColor="background1" w:themeShade="80"/>
-          <w:sz w:val="28"/>
-        </w:rPr>
-      </w:pPr>
-    </w:p>
-    <w:p>
-      <w:pPr>
-        <w:spacing w:after="120"/>
-        <w:jc w:val="right"/>
-        <w:rPr>
-          <w:sz w:val="28"/>
-        </w:rPr>
-      </w:pPr>
-      <w:r>
-        <w:rPr>
-          <w:sz w:val="28"/>
-        </w:rPr>
-        <w:t>Intake In/Out</w:t>
+        <w:t>Climb</w:t>
+      </w:r>
+    </w:p>
+    <w:p>
+      <w:pPr>
+        <w:spacing w:after="120"/>
+        <w:jc w:val="right"/>
+        <w:rPr>
+          <w:color w:val="808080" w:themeColor="background1" w:themeShade="80"/>
+          <w:sz w:val="28"/>
+        </w:rPr>
+      </w:pPr>
+    </w:p>
+    <w:p>
+      <w:pPr>
+        <w:spacing w:after="120"/>
+        <w:jc w:val="right"/>
+        <w:rPr>
+          <w:sz w:val="28"/>
+        </w:rPr>
+      </w:pPr>
+    </w:p>
+    <w:p>
+      <w:pPr>
+        <w:spacing w:after="120"/>
+        <w:jc w:val="right"/>
+        <w:rPr>
+          <w:color w:val="808080" w:themeColor="background1" w:themeShade="80"/>
+          <w:sz w:val="28"/>
+        </w:rPr>
+      </w:pPr>
+    </w:p>
+    <w:p>
+      <w:pPr>
+        <w:spacing w:after="120"/>
+        <w:jc w:val="right"/>
+        <w:rPr>
+          <w:sz w:val="28"/>
+        </w:rPr>
+      </w:pPr>
+    </w:p>
+    <w:p>
+      <w:pPr>
+        <w:spacing w:after="120"/>
+        <w:jc w:val="right"/>
+        <w:rPr>
+          <w:color w:val="808080" w:themeColor="background1" w:themeShade="80"/>
+          <w:sz w:val="28"/>
+        </w:rPr>
+      </w:pPr>
+    </w:p>
+    <w:p>
+      <w:pPr>
+        <w:spacing w:after="120"/>
+        <w:jc w:val="right"/>
+        <w:rPr>
+          <w:sz w:val="28"/>
+        </w:rPr>
+      </w:pPr>
+      <w:r>
+        <w:rPr>
+          <w:sz w:val="28"/>
+        </w:rPr>
+        <w:t xml:space="preserve">Intake </w:t>
+      </w:r>
+      <w:r>
+        <w:rPr>
+          <w:sz w:val="28"/>
+        </w:rPr>
+        <w:t>Out</w:t>
+      </w:r>
+      <w:r>
+        <w:rPr>
+          <w:sz w:val="28"/>
+        </w:rPr>
+        <w:t>/In</w:t>
       </w:r>
     </w:p>
     <w:p>
@@ -530,7 +523,7 @@
         <w:rPr>
           <w:sz w:val="28"/>
         </w:rPr>
-        <w:t>Arms Down</w:t>
+        <w:t>Arms Fold Up</w:t>
       </w:r>
     </w:p>
     <w:p>
@@ -605,7 +598,7 @@
           <w:color w:val="548DD4" w:themeColor="text2" w:themeTint="99"/>
           <w:sz w:val="28"/>
         </w:rPr>
-        <w:t>Arms Up</w:t>
+        <w:t>Arms Fold Down</w:t>
       </w:r>
     </w:p>
     <w:p>
@@ -755,20 +748,19 @@
       <w:r>
         <w:rPr>
           <w:noProof/>
-          <w:lang w:val="en-CA" w:eastAsia="en-CA"/>
         </w:rPr>
         <w:lastRenderedPageBreak/>
         <w:drawing>
           <wp:anchor distT="0" distB="0" distL="114300" distR="114300" simplePos="0" relativeHeight="251660288" behindDoc="1" locked="1" layoutInCell="1" allowOverlap="1">
             <wp:simplePos x="0" y="0"/>
             <wp:positionH relativeFrom="column">
-              <wp:posOffset>1320800</wp:posOffset>
+              <wp:posOffset>1769745</wp:posOffset>
             </wp:positionH>
             <wp:positionV relativeFrom="page">
-              <wp:posOffset>1049020</wp:posOffset>
+              <wp:posOffset>1050290</wp:posOffset>
             </wp:positionV>
-            <wp:extent cx="5715000" cy="4187825"/>
-            <wp:effectExtent l="0" t="0" r="0" b="3175"/>
+            <wp:extent cx="5699125" cy="4189730"/>
+            <wp:effectExtent l="19050" t="0" r="0" b="0"/>
             <wp:wrapNone/>
             <wp:docPr id="1" name="Picture 2"/>
             <wp:cNvGraphicFramePr>
@@ -785,7 +777,7 @@
                     <a:blip r:embed="rId4" cstate="print">
                       <a:extLst>
                         <a:ext uri="{28A0092B-C50C-407E-A947-70E740481C1C}">
-                          <a14:useLocalDpi xmlns="" xmlns:wpc="http://schemas.microsoft.com/office/word/2010/wordprocessingCanvas" xmlns:mc="http://schemas.openxmlformats.org/markup-compatibility/2006" xmlns:o="urn:schemas-microsoft-com:office:office" xmlns:v="urn:schemas-microsoft-com:vml" xmlns:wp14="http://schemas.microsoft.com/office/word/2010/wordprocessingDrawing" xmlns:w10="urn:schemas-microsoft-com:office:word" xmlns:w="http://schemas.openxmlformats.org/wordprocessingml/2006/main" xmlns:w14="http://schemas.microsoft.com/office/word/2010/wordml" xmlns:wpg="http://schemas.microsoft.com/office/word/2010/wordprocessingGroup" xmlns:wpi="http://schemas.microsoft.com/office/word/2010/wordprocessingInk" xmlns:wps="http://schemas.microsoft.com/office/word/2010/wordprocessingShape" xmlns:a14="http://schemas.microsoft.com/office/drawing/2010/main" val="0"/>
+                          <a14:useLocalDpi xmlns:a14="http://schemas.microsoft.com/office/drawing/2010/main" xmlns:wps="http://schemas.microsoft.com/office/word/2010/wordprocessingShape" xmlns:wpi="http://schemas.microsoft.com/office/word/2010/wordprocessingInk" xmlns:wpg="http://schemas.microsoft.com/office/word/2010/wordprocessingGroup" xmlns:w14="http://schemas.microsoft.com/office/word/2010/wordml" xmlns:w="http://schemas.openxmlformats.org/wordprocessingml/2006/main" xmlns:w10="urn:schemas-microsoft-com:office:word" xmlns:wp14="http://schemas.microsoft.com/office/word/2010/wordprocessingDrawing" xmlns:v="urn:schemas-microsoft-com:vml" xmlns:o="urn:schemas-microsoft-com:office:office" xmlns:mc="http://schemas.openxmlformats.org/markup-compatibility/2006" xmlns:wpc="http://schemas.microsoft.com/office/word/2010/wordprocessingCanvas" xmlns="" val="0"/>
                         </a:ext>
                       </a:extLst>
                     </a:blip>
@@ -796,7 +788,7 @@
                   <pic:spPr>
                     <a:xfrm>
                       <a:off x="0" y="0"/>
-                      <a:ext cx="5715000" cy="4187825"/>
+                      <a:ext cx="5699125" cy="4189730"/>
                     </a:xfrm>
                     <a:prstGeom prst="rect">
                       <a:avLst/>
@@ -1181,7 +1173,14 @@
           <w:color w:val="C00000"/>
           <w:sz w:val="28"/>
         </w:rPr>
-        <w:t>Set Climb Bar</w:t>
+        <w:t>Extend</w:t>
+      </w:r>
+      <w:r>
+        <w:rPr>
+          <w:color w:val="C00000"/>
+          <w:sz w:val="28"/>
+        </w:rPr>
+        <w:t xml:space="preserve"> to Climb</w:t>
       </w:r>
     </w:p>
     <w:p>
@@ -1198,7 +1197,21 @@
           <w:color w:val="00B050"/>
           <w:sz w:val="28"/>
         </w:rPr>
-        <w:t>Jaw Climb Pos.</w:t>
+        <w:t xml:space="preserve">Arms </w:t>
+      </w:r>
+      <w:r>
+        <w:rPr>
+          <w:color w:val="00B050"/>
+          <w:sz w:val="28"/>
+        </w:rPr>
+        <w:t>Up t</w:t>
+      </w:r>
+      <w:r>
+        <w:rPr>
+          <w:color w:val="00B050"/>
+          <w:sz w:val="28"/>
+        </w:rPr>
+        <w:t>o Climb</w:t>
       </w:r>
     </w:p>
     <w:p>
@@ -1268,7 +1281,7 @@
     <w:sectPr>
       <w:type w:val="continuous"/>
       <w:pgSz w:w="15840" w:h="12240" w:orient="landscape"/>
-      <w:pgMar w:top="1440" w:right="1440" w:bottom="1440" w:left="1440" w:header="720" w:footer="720" w:gutter="0"/>
+      <w:pgMar w:top="1440" w:right="720" w:bottom="1440" w:left="810" w:header="720" w:footer="720" w:gutter="0"/>
       <w:cols w:num="3" w:space="3510"/>
       <w:docGrid w:linePitch="360"/>
     </w:sectPr>

</xml_diff>